<commit_message>
draw function added to debate_bot
</commit_message>
<xml_diff>
--- a/turnuva-planı.docx
+++ b/turnuva-planı.docx
@@ -31,6 +31,7 @@
         <w:rPr>
           <w:b/>
           <w:bCs/>
+          <w:highlight w:val="green"/>
           <w:lang w:val="tr-TR"/>
         </w:rPr>
       </w:pPr>
@@ -39,6 +40,7 @@
         <w:rPr>
           <w:b/>
           <w:bCs/>
+          <w:highlight w:val="green"/>
           <w:lang w:val="tr-TR"/>
         </w:rPr>
         <w:t>Mail</w:t>
@@ -48,6 +50,7 @@
         <w:rPr>
           <w:b/>
           <w:bCs/>
+          <w:highlight w:val="green"/>
           <w:lang w:val="tr-TR"/>
         </w:rPr>
         <w:t xml:space="preserve"> ile kayıtları alma:</w:t>
@@ -61,11 +64,13 @@
           <w:numId w:val="1"/>
         </w:numPr>
         <w:rPr>
-          <w:lang w:val="tr-TR"/>
-        </w:rPr>
-      </w:pPr>
-      <w:r>
-        <w:rPr>
+          <w:highlight w:val="green"/>
+          <w:lang w:val="tr-TR"/>
+        </w:rPr>
+      </w:pPr>
+      <w:r>
+        <w:rPr>
+          <w:highlight w:val="green"/>
           <w:lang w:val="tr-TR"/>
         </w:rPr>
         <w:t xml:space="preserve">Google </w:t>
@@ -73,6 +78,7 @@
       <w:proofErr w:type="spellStart"/>
       <w:r>
         <w:rPr>
+          <w:highlight w:val="green"/>
           <w:lang w:val="tr-TR"/>
         </w:rPr>
         <w:t>forms</w:t>
@@ -87,11 +93,13 @@
           <w:numId w:val="1"/>
         </w:numPr>
         <w:rPr>
-          <w:lang w:val="tr-TR"/>
-        </w:rPr>
-      </w:pPr>
-      <w:r>
-        <w:rPr>
+          <w:highlight w:val="green"/>
+          <w:lang w:val="tr-TR"/>
+        </w:rPr>
+      </w:pPr>
+      <w:r>
+        <w:rPr>
+          <w:highlight w:val="green"/>
           <w:lang w:val="tr-TR"/>
         </w:rPr>
         <w:t xml:space="preserve">Okul </w:t>
@@ -99,6 +107,7 @@
       <w:proofErr w:type="gramStart"/>
       <w:r>
         <w:rPr>
+          <w:highlight w:val="green"/>
           <w:lang w:val="tr-TR"/>
         </w:rPr>
         <w:t>mailleri</w:t>
@@ -115,11 +124,13 @@
         <w:rPr>
           <w:b/>
           <w:bCs/>
-          <w:lang w:val="tr-TR"/>
-        </w:rPr>
-      </w:pPr>
-      <w:r>
-        <w:rPr>
+          <w:highlight w:val="green"/>
+          <w:lang w:val="tr-TR"/>
+        </w:rPr>
+      </w:pPr>
+      <w:r>
+        <w:rPr>
+          <w:highlight w:val="green"/>
           <w:lang w:val="tr-TR"/>
         </w:rPr>
         <w:t xml:space="preserve">Open </w:t>
@@ -127,6 +138,7 @@
       <w:proofErr w:type="gramStart"/>
       <w:r>
         <w:rPr>
+          <w:highlight w:val="green"/>
           <w:lang w:val="tr-TR"/>
         </w:rPr>
         <w:t>mailleri</w:t>
@@ -203,8 +215,6 @@
     <w:p>
       <w:pPr>
         <w:rPr>
-          <w:b/>
-          <w:bCs/>
           <w:lang w:val="tr-TR"/>
         </w:rPr>
       </w:pPr>

</xml_diff>